<commit_message>
modif rapport serveur backend
</commit_message>
<xml_diff>
--- a/DIF2 Bloc 2 IOT Groupe 3.PDF.docx
+++ b/DIF2 Bloc 2 IOT Groupe 3.PDF.docx
@@ -4954,7 +4954,7 @@
       </w:pPr>
       <w:r>
         <w:drawing>
-          <wp:inline wp14:editId="6BAE09AC" wp14:anchorId="78087ED8">
+          <wp:inline wp14:editId="5271EB2F" wp14:anchorId="78087ED8">
             <wp:extent cx="9157373" cy="2207473"/>
             <wp:effectExtent l="0" t="4762" r="0" b="0"/>
             <wp:docPr id="2" name="Image 2" descr="Une image contenant texte, intérieur, carrelé&#10;&#10;Description générée automatiquement" title=""/>
@@ -4969,7 +4969,7 @@
                     <pic:cNvPicPr/>
                   </pic:nvPicPr>
                   <pic:blipFill>
-                    <a:blip r:embed="R26b525691c8f4f84">
+                    <a:blip r:embed="R9417596e5dc64830">
                       <a:extLst xmlns:a="http://schemas.openxmlformats.org/drawingml/2006/main">
                         <a:ext uri="{28A0092B-C50C-407E-A947-70E740481C1C}">
                           <a14:useLocalDpi xmlns:a14="http://schemas.microsoft.com/office/drawing/2010/main" val="0"/>
@@ -5049,31 +5049,79 @@
         <w:jc w:val="both"/>
       </w:pPr>
       <w:r>
+        <w:rPr/>
         <w:t xml:space="preserve">Après avoir fait l’analyse fonctionnelle </w:t>
       </w:r>
       <w:r>
+        <w:rPr/>
         <w:t>complète</w:t>
       </w:r>
       <w:r>
+        <w:rPr/>
         <w:t xml:space="preserve"> </w:t>
       </w:r>
       <w:r>
+        <w:rPr/>
         <w:t xml:space="preserve">nous avons retenu que le besoin est la </w:t>
       </w:r>
       <w:r>
+        <w:rPr/>
         <w:t>conc</w:t>
       </w:r>
       <w:r>
+        <w:rPr/>
         <w:t>eption</w:t>
       </w:r>
       <w:r>
+        <w:rPr/>
         <w:t xml:space="preserve"> </w:t>
       </w:r>
       <w:r>
+        <w:rPr/>
         <w:t>d’</w:t>
       </w:r>
       <w:r>
+        <w:rPr/>
         <w:t>une maquette fonctionnelle de l'application web de visualisation des données, ainsi qu'un prototype fonctionnel d'une sonde et du serveur de collecte des données météorologiques.</w:t>
+      </w:r>
+    </w:p>
+    <w:p>
+      <w:pPr>
+        <w:pStyle w:val="Normal"/>
+        <w:jc w:val="both"/>
+        <w:rPr>
+          <w:rFonts w:ascii="Calibri" w:hAnsi="Calibri" w:eastAsia="Calibri" w:cs="Calibri"/>
+          <w:noProof w:val="0"/>
+          <w:color w:val="FF0000"/>
+          <w:sz w:val="21"/>
+          <w:szCs w:val="21"/>
+          <w:lang w:val="fr-FR"/>
+        </w:rPr>
+      </w:pPr>
+      <w:r>
+        <w:rPr>
+          <w:color w:val="FF0000"/>
+        </w:rPr>
+        <w:t xml:space="preserve">Après avoir fait l’analyse fonctionnelle </w:t>
+      </w:r>
+      <w:bookmarkStart w:name="_Int_eMZcJqCn" w:id="1671549552"/>
+      <w:r>
+        <w:rPr>
+          <w:color w:val="FF0000"/>
+        </w:rPr>
+        <w:t>complète nous</w:t>
+      </w:r>
+      <w:bookmarkEnd w:id="1671549552"/>
+      <w:r>
+        <w:rPr>
+          <w:rFonts w:ascii="Calibri" w:hAnsi="Calibri" w:eastAsia="Calibri" w:cs="Calibri"/>
+          <w:noProof w:val="0"/>
+          <w:color w:val="FF0000"/>
+          <w:sz w:val="21"/>
+          <w:szCs w:val="21"/>
+          <w:lang w:val="fr-FR"/>
+        </w:rPr>
+        <w:t xml:space="preserve"> allons donc concevoir un système de récolte de données météorologiques avec lequel l’utilisateur pourra interagir à partir d’un appareil multimédia comme un téléphone, une tablette ou un ordinateur qui lui permettra de consulter à tout moment sur un site web les données météorologiques capturé par les capteurs.</w:t>
       </w:r>
     </w:p>
     <w:p/>
@@ -6662,7 +6710,18 @@
           <w:szCs w:val="21"/>
           <w:lang w:val="fr-FR"/>
         </w:rPr>
-        <w:t>Après avoir réalisé la représentation sémantique de notre modèle, nous avons réalisé la modèle physique ou MPD qui sera la représentation logique de chaque tableau à concevoir dans la base de données.</w:t>
+        <w:t>Nous</w:t>
+      </w:r>
+      <w:r>
+        <w:rPr>
+          <w:rFonts w:ascii="Calibri" w:hAnsi="Calibri" w:eastAsia="Calibri" w:cs="Calibri"/>
+          <w:noProof w:val="0"/>
+          <w:color w:val="FF0000"/>
+          <w:sz w:val="21"/>
+          <w:szCs w:val="21"/>
+          <w:lang w:val="fr-FR"/>
+        </w:rPr>
+        <w:t xml:space="preserve"> avons réalisé la modèle physique ou MPD qui sera la représentation logique de chaque tableau à concevoir dans la base de données.</w:t>
       </w:r>
     </w:p>
     <w:p>
@@ -6700,7 +6759,60 @@
           <w:u w:val="none"/>
           <w:lang w:val="fr-FR"/>
         </w:rPr>
-        <w:t>Un MPD permet de créer les scripts dont vous avez besoin pour développer votre base de données.</w:t>
+        <w:t>Un MPD permet de créer les scripts dont on a besoin pour développer notre base de données.</w:t>
+      </w:r>
+    </w:p>
+    <w:p>
+      <w:pPr>
+        <w:pStyle w:val="Normal"/>
+        <w:rPr>
+          <w:rFonts w:ascii="Verdana" w:hAnsi="Verdana" w:eastAsia="Verdana" w:cs="Verdana"/>
+          <w:b w:val="0"/>
+          <w:bCs w:val="0"/>
+          <w:i w:val="0"/>
+          <w:iCs w:val="0"/>
+          <w:caps w:val="0"/>
+          <w:smallCaps w:val="0"/>
+          <w:noProof w:val="0"/>
+          <w:color w:val="FF0000"/>
+          <w:sz w:val="18"/>
+          <w:szCs w:val="18"/>
+          <w:lang w:val="fr-FR"/>
+        </w:rPr>
+      </w:pPr>
+      <w:r>
+        <w:rPr>
+          <w:rFonts w:ascii="Verdana" w:hAnsi="Verdana" w:eastAsia="Verdana" w:cs="Verdana"/>
+          <w:b w:val="0"/>
+          <w:bCs w:val="0"/>
+          <w:i w:val="0"/>
+          <w:iCs w:val="0"/>
+          <w:caps w:val="0"/>
+          <w:smallCaps w:val="0"/>
+          <w:noProof w:val="0"/>
+          <w:color w:val="FF0000"/>
+          <w:sz w:val="18"/>
+          <w:szCs w:val="18"/>
+          <w:lang w:val="fr-FR"/>
+        </w:rPr>
+        <w:t>Modèle</w:t>
+      </w:r>
+      <w:r>
+        <w:rPr>
+          <w:rFonts w:ascii="Verdana" w:hAnsi="Verdana" w:eastAsia="Verdana" w:cs="Verdana"/>
+          <w:b w:val="0"/>
+          <w:bCs w:val="0"/>
+          <w:i w:val="0"/>
+          <w:iCs w:val="0"/>
+          <w:caps w:val="0"/>
+          <w:smallCaps w:val="0"/>
+          <w:noProof w:val="0"/>
+          <w:color w:val="FF0000"/>
+          <w:sz w:val="18"/>
+          <w:szCs w:val="18"/>
+          <w:lang w:val="fr-FR"/>
+        </w:rPr>
+        <w:t xml:space="preserve"> directement exploitable par la base de données.</w:t>
       </w:r>
     </w:p>
     <w:p>
@@ -6798,7 +6910,118 @@
           <w:szCs w:val="21"/>
           <w:lang w:val="fr-FR"/>
         </w:rPr>
-        <w:t>Via un script, le serveur va faire une requête à l’API pour récupérer les données des capteurs sous format JSON et convertira ces données dans un format lisible.</w:t>
+        <w:t>( Images</w:t>
+      </w:r>
+      <w:r>
+        <w:rPr>
+          <w:rFonts w:ascii="Calibri" w:hAnsi="Calibri" w:eastAsia="Calibri" w:cs="Calibri"/>
+          <w:noProof w:val="0"/>
+          <w:color w:val="FF0000"/>
+          <w:sz w:val="21"/>
+          <w:szCs w:val="21"/>
+          <w:lang w:val="fr-FR"/>
+        </w:rPr>
+        <w:t xml:space="preserve"> en </w:t>
+      </w:r>
+      <w:r>
+        <w:rPr>
+          <w:rFonts w:ascii="Calibri" w:hAnsi="Calibri" w:eastAsia="Calibri" w:cs="Calibri"/>
+          <w:noProof w:val="0"/>
+          <w:color w:val="FF0000"/>
+          <w:sz w:val="21"/>
+          <w:szCs w:val="21"/>
+          <w:lang w:val="fr-FR"/>
+        </w:rPr>
+        <w:t>annexes )</w:t>
+      </w:r>
+    </w:p>
+    <w:p>
+      <w:pPr>
+        <w:pStyle w:val="Normal"/>
+      </w:pPr>
+    </w:p>
+    <w:p>
+      <w:pPr>
+        <w:pStyle w:val="Titre2"/>
+        <w:rPr/>
+      </w:pPr>
+      <w:bookmarkStart w:name="_Toc119331865" w:id="31"/>
+      <w:r>
+        <w:rPr/>
+        <w:t>P</w:t>
+      </w:r>
+      <w:r>
+        <w:rPr/>
+        <w:t>ARTIE BACK_END</w:t>
+      </w:r>
+      <w:bookmarkEnd w:id="31"/>
+    </w:p>
+    <w:p>
+      <w:pPr>
+        <w:pStyle w:val="Titre3"/>
+        <w:bidi w:val="0"/>
+        <w:spacing w:before="0" w:beforeAutospacing="off" w:after="160" w:afterAutospacing="off" w:line="312" w:lineRule="auto"/>
+        <w:ind w:left="900" w:right="0" w:hanging="360"/>
+        <w:jc w:val="left"/>
+        <w:rPr/>
+      </w:pPr>
+      <w:bookmarkStart w:name="_Toc119331866" w:id="32"/>
+      <w:r>
+        <w:rPr/>
+        <w:t xml:space="preserve">Création </w:t>
+      </w:r>
+      <w:bookmarkEnd w:id="32"/>
+      <w:r>
+        <w:rPr/>
+        <w:t>d’un web service</w:t>
+      </w:r>
+    </w:p>
+    <w:p>
+      <w:pPr>
+        <w:pStyle w:val="Normal"/>
+        <w:rPr>
+          <w:rFonts w:ascii="Calibri" w:hAnsi="Calibri" w:eastAsia="Calibri" w:cs="Calibri"/>
+          <w:noProof w:val="0"/>
+          <w:color w:val="FF0000"/>
+          <w:sz w:val="21"/>
+          <w:szCs w:val="21"/>
+          <w:lang w:val="fr-FR"/>
+        </w:rPr>
+      </w:pPr>
+      <w:r>
+        <w:rPr>
+          <w:rFonts w:ascii="Calibri" w:hAnsi="Calibri" w:eastAsia="Calibri" w:cs="Calibri"/>
+          <w:noProof w:val="0"/>
+          <w:color w:val="FF0000"/>
+          <w:sz w:val="21"/>
+          <w:szCs w:val="21"/>
+          <w:lang w:val="fr-FR"/>
+        </w:rPr>
+        <w:t xml:space="preserve">Pour permettre la communication entre la base de données et le site </w:t>
+      </w:r>
+      <w:bookmarkStart w:name="_Int_sfRBR2EX" w:id="1690825148"/>
+      <w:r>
+        <w:rPr>
+          <w:rFonts w:ascii="Calibri" w:hAnsi="Calibri" w:eastAsia="Calibri" w:cs="Calibri"/>
+          <w:noProof w:val="0"/>
+          <w:color w:val="FF0000"/>
+          <w:sz w:val="21"/>
+          <w:szCs w:val="21"/>
+          <w:lang w:val="fr-FR"/>
+        </w:rPr>
+        <w:t>web, nous</w:t>
+      </w:r>
+      <w:bookmarkEnd w:id="1690825148"/>
+      <w:r>
+        <w:rPr>
+          <w:rFonts w:ascii="Calibri" w:hAnsi="Calibri" w:eastAsia="Calibri" w:cs="Calibri"/>
+          <w:noProof w:val="0"/>
+          <w:color w:val="FF0000"/>
+          <w:sz w:val="21"/>
+          <w:szCs w:val="21"/>
+          <w:lang w:val="fr-FR"/>
+        </w:rPr>
+        <w:t xml:space="preserve"> allons créer un web service qui permet la communication de deux applications sur un réseau et l’échange de données sous un format universel.</w:t>
       </w:r>
     </w:p>
     <w:p>
@@ -6823,9 +7046,12 @@
           <w:szCs w:val="21"/>
           <w:lang w:val="fr-FR"/>
         </w:rPr>
-        <w:t>( Images</w:t>
-      </w:r>
-      <w:r>
+        <w:t>( Images en annexes )</w:t>
+      </w:r>
+    </w:p>
+    <w:p>
+      <w:pPr>
+        <w:pStyle w:val="Normal"/>
         <w:rPr>
           <w:rFonts w:ascii="Calibri" w:hAnsi="Calibri" w:eastAsia="Calibri" w:cs="Calibri"/>
           <w:noProof w:val="0"/>
@@ -6834,7 +7060,42 @@
           <w:szCs w:val="21"/>
           <w:lang w:val="fr-FR"/>
         </w:rPr>
-        <w:t xml:space="preserve"> en annexes )</w:t>
+      </w:pPr>
+    </w:p>
+    <w:p>
+      <w:pPr>
+        <w:pStyle w:val="Titre3"/>
+        <w:rPr/>
+      </w:pPr>
+      <w:bookmarkStart w:name="_Toc119331867" w:id="33"/>
+      <w:r>
+        <w:rPr/>
+        <w:t>Récupération, conversion et sauvegarde des données dans la base de données</w:t>
+      </w:r>
+      <w:bookmarkEnd w:id="33"/>
+    </w:p>
+    <w:p>
+      <w:pPr>
+        <w:pStyle w:val="Normal"/>
+        <w:rPr>
+          <w:rFonts w:ascii="Calibri" w:hAnsi="Calibri" w:eastAsia="Calibri" w:cs="Calibri"/>
+          <w:noProof w:val="0"/>
+          <w:color w:val="FF0000"/>
+          <w:sz w:val="21"/>
+          <w:szCs w:val="21"/>
+          <w:lang w:val="fr-FR"/>
+        </w:rPr>
+      </w:pPr>
+      <w:r>
+        <w:rPr>
+          <w:rFonts w:ascii="Calibri" w:hAnsi="Calibri" w:eastAsia="Calibri" w:cs="Calibri"/>
+          <w:noProof w:val="0"/>
+          <w:color w:val="FF0000"/>
+          <w:sz w:val="21"/>
+          <w:szCs w:val="21"/>
+          <w:lang w:val="fr-FR"/>
+        </w:rPr>
+        <w:t>Via un script, le web service va faire une requête à l’API pour récupérer les données des capteurs sous format JSON et convertira ces données dans un format lisible et enfin il les enregistrera dans la base de données.</w:t>
       </w:r>
     </w:p>
     <w:p>
@@ -6847,92 +7108,532 @@
         <w:pStyle w:val="Titre2"/>
         <w:rPr/>
       </w:pPr>
-      <w:bookmarkStart w:name="_Toc119331865" w:id="31"/>
+      <w:bookmarkStart w:name="_Toc119331868" w:id="34"/>
       <w:r>
         <w:rPr/>
-        <w:t>P</w:t>
+        <w:t>INTERFACE WE</w:t>
       </w:r>
       <w:r>
         <w:rPr/>
-        <w:t>ARTIE BACK_END</w:t>
-      </w:r>
-      <w:bookmarkEnd w:id="31"/>
+        <w:t>B</w:t>
+      </w:r>
+      <w:bookmarkEnd w:id="34"/>
     </w:p>
     <w:p>
       <w:pPr>
         <w:pStyle w:val="Titre3"/>
         <w:rPr/>
       </w:pPr>
-      <w:bookmarkStart w:name="_Toc119331866" w:id="32"/>
+      <w:bookmarkStart w:name="_Toc119331869" w:id="35"/>
       <w:r>
         <w:rPr/>
-        <w:t>Création requêtes SQL</w:t>
-      </w:r>
-      <w:bookmarkEnd w:id="32"/>
+        <w:t>Wireframe</w:t>
+      </w:r>
+      <w:bookmarkEnd w:id="35"/>
+    </w:p>
+    <w:p>
+      <w:pPr>
+        <w:pStyle w:val="Normal"/>
+        <w:rPr>
+          <w:rFonts w:ascii="Lato" w:hAnsi="Lato" w:eastAsia="Lato" w:cs="Lato"/>
+          <w:b w:val="0"/>
+          <w:bCs w:val="0"/>
+          <w:i w:val="0"/>
+          <w:iCs w:val="0"/>
+          <w:caps w:val="0"/>
+          <w:smallCaps w:val="0"/>
+          <w:noProof w:val="0"/>
+          <w:color w:val="FF0000"/>
+          <w:sz w:val="21"/>
+          <w:szCs w:val="21"/>
+          <w:lang w:val="fr-FR"/>
+        </w:rPr>
+      </w:pPr>
+      <w:r>
+        <w:rPr>
+          <w:rFonts w:ascii="Lato" w:hAnsi="Lato" w:eastAsia="Lato" w:cs="Lato"/>
+          <w:b w:val="1"/>
+          <w:bCs w:val="1"/>
+          <w:i w:val="0"/>
+          <w:iCs w:val="0"/>
+          <w:caps w:val="0"/>
+          <w:smallCaps w:val="0"/>
+          <w:noProof w:val="0"/>
+          <w:color w:val="FF0000"/>
+          <w:sz w:val="21"/>
+          <w:szCs w:val="21"/>
+          <w:lang w:val="fr-FR"/>
+        </w:rPr>
+        <w:t>Wireframe</w:t>
+      </w:r>
+      <w:r>
+        <w:rPr>
+          <w:rFonts w:ascii="Lato" w:hAnsi="Lato" w:eastAsia="Lato" w:cs="Lato"/>
+          <w:b w:val="0"/>
+          <w:bCs w:val="0"/>
+          <w:i w:val="0"/>
+          <w:iCs w:val="0"/>
+          <w:caps w:val="0"/>
+          <w:smallCaps w:val="0"/>
+          <w:noProof w:val="0"/>
+          <w:color w:val="FF0000"/>
+          <w:sz w:val="21"/>
+          <w:szCs w:val="21"/>
+          <w:lang w:val="fr-FR"/>
+        </w:rPr>
+        <w:t xml:space="preserve"> aide à visualiser </w:t>
+      </w:r>
+      <w:r>
+        <w:rPr>
+          <w:rFonts w:ascii="Lato" w:hAnsi="Lato" w:eastAsia="Lato" w:cs="Lato"/>
+          <w:b w:val="1"/>
+          <w:bCs w:val="1"/>
+          <w:i w:val="0"/>
+          <w:iCs w:val="0"/>
+          <w:caps w:val="0"/>
+          <w:smallCaps w:val="0"/>
+          <w:noProof w:val="0"/>
+          <w:color w:val="FF0000"/>
+          <w:sz w:val="21"/>
+          <w:szCs w:val="21"/>
+          <w:lang w:val="fr-FR"/>
+        </w:rPr>
+        <w:t>l’agencement de la page</w:t>
+      </w:r>
+      <w:r>
+        <w:rPr>
+          <w:rFonts w:ascii="Lato" w:hAnsi="Lato" w:eastAsia="Lato" w:cs="Lato"/>
+          <w:b w:val="0"/>
+          <w:bCs w:val="0"/>
+          <w:i w:val="0"/>
+          <w:iCs w:val="0"/>
+          <w:caps w:val="0"/>
+          <w:smallCaps w:val="0"/>
+          <w:noProof w:val="0"/>
+          <w:color w:val="FF0000"/>
+          <w:sz w:val="21"/>
+          <w:szCs w:val="21"/>
+          <w:lang w:val="fr-FR"/>
+        </w:rPr>
+        <w:t xml:space="preserve">, </w:t>
+      </w:r>
+      <w:r>
+        <w:rPr>
+          <w:rFonts w:ascii="Lato" w:hAnsi="Lato" w:eastAsia="Lato" w:cs="Lato"/>
+          <w:b w:val="1"/>
+          <w:bCs w:val="1"/>
+          <w:i w:val="0"/>
+          <w:iCs w:val="0"/>
+          <w:caps w:val="0"/>
+          <w:smallCaps w:val="0"/>
+          <w:noProof w:val="0"/>
+          <w:color w:val="FF0000"/>
+          <w:sz w:val="21"/>
+          <w:szCs w:val="21"/>
+          <w:lang w:val="fr-FR"/>
+        </w:rPr>
+        <w:t>l’architecture de l’information</w:t>
+      </w:r>
+      <w:r>
+        <w:rPr>
+          <w:rFonts w:ascii="Lato" w:hAnsi="Lato" w:eastAsia="Lato" w:cs="Lato"/>
+          <w:b w:val="0"/>
+          <w:bCs w:val="0"/>
+          <w:i w:val="0"/>
+          <w:iCs w:val="0"/>
+          <w:caps w:val="0"/>
+          <w:smallCaps w:val="0"/>
+          <w:noProof w:val="0"/>
+          <w:color w:val="FF0000"/>
+          <w:sz w:val="21"/>
+          <w:szCs w:val="21"/>
+          <w:lang w:val="fr-FR"/>
+        </w:rPr>
+        <w:t>, les</w:t>
+      </w:r>
+      <w:r>
+        <w:rPr>
+          <w:rFonts w:ascii="Lato" w:hAnsi="Lato" w:eastAsia="Lato" w:cs="Lato"/>
+          <w:b w:val="1"/>
+          <w:bCs w:val="1"/>
+          <w:i w:val="0"/>
+          <w:iCs w:val="0"/>
+          <w:caps w:val="0"/>
+          <w:smallCaps w:val="0"/>
+          <w:noProof w:val="0"/>
+          <w:color w:val="FF0000"/>
+          <w:sz w:val="21"/>
+          <w:szCs w:val="21"/>
+          <w:lang w:val="fr-FR"/>
+        </w:rPr>
+        <w:t xml:space="preserve"> </w:t>
+      </w:r>
+      <w:hyperlink w:anchor="parcours" r:id="Rb0aea20b7d0c4326">
+        <w:r>
+          <w:rPr>
+            <w:rStyle w:val="Lienhypertexte"/>
+            <w:rFonts w:ascii="Lato" w:hAnsi="Lato" w:eastAsia="Lato" w:cs="Lato"/>
+            <w:b w:val="1"/>
+            <w:bCs w:val="1"/>
+            <w:i w:val="0"/>
+            <w:iCs w:val="0"/>
+            <w:caps w:val="0"/>
+            <w:smallCaps w:val="0"/>
+            <w:strike w:val="0"/>
+            <w:dstrike w:val="0"/>
+            <w:noProof w:val="0"/>
+            <w:color w:val="FF0000"/>
+            <w:sz w:val="21"/>
+            <w:szCs w:val="21"/>
+            <w:u w:val="none"/>
+            <w:lang w:val="fr-FR"/>
+          </w:rPr>
+          <w:t>parcours utilisateurs</w:t>
+        </w:r>
+      </w:hyperlink>
+      <w:r>
+        <w:rPr>
+          <w:rFonts w:ascii="Lato" w:hAnsi="Lato" w:eastAsia="Lato" w:cs="Lato"/>
+          <w:b w:val="0"/>
+          <w:bCs w:val="0"/>
+          <w:i w:val="0"/>
+          <w:iCs w:val="0"/>
+          <w:caps w:val="0"/>
+          <w:smallCaps w:val="0"/>
+          <w:noProof w:val="0"/>
+          <w:color w:val="FF0000"/>
+          <w:sz w:val="21"/>
+          <w:szCs w:val="21"/>
+          <w:lang w:val="fr-FR"/>
+        </w:rPr>
+        <w:t>, et les fonctionnalités essentielles.</w:t>
+      </w:r>
+    </w:p>
+    <w:p>
+      <w:pPr>
+        <w:pStyle w:val="Normal"/>
+        <w:rPr>
+          <w:rFonts w:ascii="Lato" w:hAnsi="Lato" w:eastAsia="Lato" w:cs="Lato"/>
+          <w:b w:val="0"/>
+          <w:bCs w:val="0"/>
+          <w:i w:val="0"/>
+          <w:iCs w:val="0"/>
+          <w:caps w:val="0"/>
+          <w:smallCaps w:val="0"/>
+          <w:noProof w:val="0"/>
+          <w:color w:val="FF0000"/>
+          <w:sz w:val="21"/>
+          <w:szCs w:val="21"/>
+          <w:lang w:val="fr-FR"/>
+        </w:rPr>
+      </w:pPr>
+      <w:r>
+        <w:drawing>
+          <wp:inline wp14:editId="45C734FB" wp14:anchorId="173B7C3B">
+            <wp:extent cx="4572000" cy="3152775"/>
+            <wp:effectExtent l="0" t="0" r="0" b="0"/>
+            <wp:docPr id="189692658" name="" title=""/>
+            <wp:cNvGraphicFramePr>
+              <a:graphicFrameLocks noChangeAspect="1"/>
+            </wp:cNvGraphicFramePr>
+            <a:graphic>
+              <a:graphicData uri="http://schemas.openxmlformats.org/drawingml/2006/picture">
+                <pic:pic>
+                  <pic:nvPicPr>
+                    <pic:cNvPr id="0" name=""/>
+                    <pic:cNvPicPr/>
+                  </pic:nvPicPr>
+                  <pic:blipFill>
+                    <a:blip r:embed="R831a19c42a694d87">
+                      <a:extLst>
+                        <a:ext xmlns:a="http://schemas.openxmlformats.org/drawingml/2006/main" uri="{28A0092B-C50C-407E-A947-70E740481C1C}">
+                          <a14:useLocalDpi val="0"/>
+                        </a:ext>
+                      </a:extLst>
+                    </a:blip>
+                    <a:stretch>
+                      <a:fillRect/>
+                    </a:stretch>
+                  </pic:blipFill>
+                  <pic:spPr>
+                    <a:xfrm>
+                      <a:off x="0" y="0"/>
+                      <a:ext cx="4572000" cy="3152775"/>
+                    </a:xfrm>
+                    <a:prstGeom prst="rect">
+                      <a:avLst/>
+                    </a:prstGeom>
+                  </pic:spPr>
+                </pic:pic>
+              </a:graphicData>
+            </a:graphic>
+          </wp:inline>
+        </w:drawing>
+      </w:r>
+    </w:p>
+    <w:p>
+      <w:pPr>
+        <w:pStyle w:val="Normal"/>
+        <w:rPr>
+          <w:rFonts w:ascii="Lato" w:hAnsi="Lato" w:eastAsia="Lato" w:cs="Lato"/>
+          <w:b w:val="0"/>
+          <w:bCs w:val="0"/>
+          <w:i w:val="0"/>
+          <w:iCs w:val="0"/>
+          <w:caps w:val="0"/>
+          <w:smallCaps w:val="0"/>
+          <w:noProof w:val="0"/>
+          <w:color w:val="FF0000"/>
+          <w:sz w:val="21"/>
+          <w:szCs w:val="21"/>
+          <w:lang w:val="fr-FR"/>
+        </w:rPr>
+      </w:pPr>
+      <w:r>
+        <w:drawing>
+          <wp:inline wp14:editId="22726F52" wp14:anchorId="4D078B9F">
+            <wp:extent cx="4572000" cy="2952750"/>
+            <wp:effectExtent l="0" t="0" r="0" b="0"/>
+            <wp:docPr id="1763086012" name="" title=""/>
+            <wp:cNvGraphicFramePr>
+              <a:graphicFrameLocks noChangeAspect="1"/>
+            </wp:cNvGraphicFramePr>
+            <a:graphic>
+              <a:graphicData uri="http://schemas.openxmlformats.org/drawingml/2006/picture">
+                <pic:pic>
+                  <pic:nvPicPr>
+                    <pic:cNvPr id="0" name=""/>
+                    <pic:cNvPicPr/>
+                  </pic:nvPicPr>
+                  <pic:blipFill>
+                    <a:blip r:embed="R6c30bf0471e445d4">
+                      <a:extLst>
+                        <a:ext xmlns:a="http://schemas.openxmlformats.org/drawingml/2006/main" uri="{28A0092B-C50C-407E-A947-70E740481C1C}">
+                          <a14:useLocalDpi val="0"/>
+                        </a:ext>
+                      </a:extLst>
+                    </a:blip>
+                    <a:stretch>
+                      <a:fillRect/>
+                    </a:stretch>
+                  </pic:blipFill>
+                  <pic:spPr>
+                    <a:xfrm>
+                      <a:off x="0" y="0"/>
+                      <a:ext cx="4572000" cy="2952750"/>
+                    </a:xfrm>
+                    <a:prstGeom prst="rect">
+                      <a:avLst/>
+                    </a:prstGeom>
+                  </pic:spPr>
+                </pic:pic>
+              </a:graphicData>
+            </a:graphic>
+          </wp:inline>
+        </w:drawing>
+      </w:r>
     </w:p>
     <w:p>
       <w:pPr>
         <w:pStyle w:val="Titre3"/>
         <w:rPr/>
       </w:pPr>
-      <w:bookmarkStart w:name="_Toc119331867" w:id="33"/>
+      <w:bookmarkStart w:name="_Toc119331870" w:id="36"/>
       <w:r>
         <w:rPr/>
-        <w:t>Récupération, conversion et sauvegarde des données dans la base de données</w:t>
-      </w:r>
-      <w:bookmarkEnd w:id="33"/>
-    </w:p>
-    <w:p>
-      <w:pPr>
-        <w:pStyle w:val="Titre2"/>
-        <w:rPr/>
-      </w:pPr>
-      <w:bookmarkStart w:name="_Toc119331868" w:id="34"/>
-      <w:r>
-        <w:rPr/>
-        <w:t>INTERFACE WE</w:t>
-      </w:r>
-      <w:r>
-        <w:rPr/>
-        <w:t>B</w:t>
-      </w:r>
-      <w:bookmarkEnd w:id="34"/>
+        <w:t>Maquette</w:t>
+      </w:r>
+      <w:bookmarkEnd w:id="36"/>
+    </w:p>
+    <w:p>
+      <w:pPr>
+        <w:pStyle w:val="Normal"/>
+        <w:rPr>
+          <w:rFonts w:ascii="Arial" w:hAnsi="Arial" w:eastAsia="Arial" w:cs="Arial"/>
+          <w:b w:val="0"/>
+          <w:bCs w:val="0"/>
+          <w:i w:val="0"/>
+          <w:iCs w:val="0"/>
+          <w:caps w:val="0"/>
+          <w:smallCaps w:val="0"/>
+          <w:noProof w:val="0"/>
+          <w:color w:val="C00000"/>
+          <w:sz w:val="24"/>
+          <w:szCs w:val="24"/>
+          <w:lang w:val="fr-FR"/>
+        </w:rPr>
+      </w:pPr>
+      <w:r>
+        <w:rPr>
+          <w:rFonts w:ascii="Arial" w:hAnsi="Arial" w:eastAsia="Arial" w:cs="Arial"/>
+          <w:b w:val="0"/>
+          <w:bCs w:val="0"/>
+          <w:i w:val="0"/>
+          <w:iCs w:val="0"/>
+          <w:caps w:val="0"/>
+          <w:smallCaps w:val="0"/>
+          <w:noProof w:val="0"/>
+          <w:color w:val="C00000"/>
+          <w:sz w:val="24"/>
+          <w:szCs w:val="24"/>
+          <w:lang w:val="fr-FR"/>
+        </w:rPr>
+        <w:t xml:space="preserve">La maquette est la conception d’une interface qui va nous permettre de proposer des interfaces conformes </w:t>
+      </w:r>
+      <w:r>
+        <w:rPr>
+          <w:rFonts w:ascii="Arial" w:hAnsi="Arial" w:eastAsia="Arial" w:cs="Arial"/>
+          <w:b w:val="0"/>
+          <w:bCs w:val="0"/>
+          <w:i w:val="0"/>
+          <w:iCs w:val="0"/>
+          <w:caps w:val="0"/>
+          <w:smallCaps w:val="0"/>
+          <w:noProof w:val="0"/>
+          <w:color w:val="C00000"/>
+          <w:sz w:val="24"/>
+          <w:szCs w:val="24"/>
+          <w:lang w:val="fr-FR"/>
+        </w:rPr>
+        <w:t>a</w:t>
+      </w:r>
+      <w:r>
+        <w:rPr>
+          <w:rFonts w:ascii="Arial" w:hAnsi="Arial" w:eastAsia="Arial" w:cs="Arial"/>
+          <w:b w:val="0"/>
+          <w:bCs w:val="0"/>
+          <w:i w:val="0"/>
+          <w:iCs w:val="0"/>
+          <w:caps w:val="0"/>
+          <w:smallCaps w:val="0"/>
+          <w:noProof w:val="0"/>
+          <w:color w:val="C00000"/>
+          <w:sz w:val="24"/>
+          <w:szCs w:val="24"/>
+          <w:lang w:val="fr-FR"/>
+        </w:rPr>
+        <w:t xml:space="preserve"> vos attentes.</w:t>
+      </w:r>
+    </w:p>
+    <w:p>
+      <w:pPr>
+        <w:pStyle w:val="Normal"/>
+      </w:pPr>
+      <w:r>
+        <w:drawing>
+          <wp:inline wp14:editId="5DC575AE" wp14:anchorId="63A160C4">
+            <wp:extent cx="4305015" cy="5366084"/>
+            <wp:effectExtent l="0" t="0" r="635" b="0"/>
+            <wp:docPr id="310509898" name="Image 72" descr="Une image contenant texte&#10;&#10;Description générée automatiquement" title=""/>
+            <wp:cNvGraphicFramePr>
+              <a:graphicFrameLocks noChangeAspect="1"/>
+            </wp:cNvGraphicFramePr>
+            <a:graphic>
+              <a:graphicData uri="http://schemas.openxmlformats.org/drawingml/2006/picture">
+                <pic:pic>
+                  <pic:nvPicPr>
+                    <pic:cNvPr id="0" name="Image 72"/>
+                    <pic:cNvPicPr/>
+                  </pic:nvPicPr>
+                  <pic:blipFill>
+                    <a:blip r:embed="Rc74acbbfe0a74ba4">
+                      <a:extLst xmlns:a="http://schemas.openxmlformats.org/drawingml/2006/main">
+                        <a:ext uri="{28A0092B-C50C-407E-A947-70E740481C1C}">
+                          <a14:useLocalDpi xmlns:a14="http://schemas.microsoft.com/office/drawing/2010/main" val="0"/>
+                        </a:ext>
+                      </a:extLst>
+                    </a:blip>
+                    <a:stretch>
+                      <a:fillRect/>
+                    </a:stretch>
+                  </pic:blipFill>
+                  <pic:spPr xmlns:pic="http://schemas.openxmlformats.org/drawingml/2006/picture">
+                    <a:xfrm xmlns:a="http://schemas.openxmlformats.org/drawingml/2006/main" rot="0" flipH="0" flipV="0">
+                      <a:off x="0" y="0"/>
+                      <a:ext cx="4305015" cy="5366084"/>
+                    </a:xfrm>
+                    <a:prstGeom xmlns:a="http://schemas.openxmlformats.org/drawingml/2006/main" prst="rect">
+                      <a:avLst/>
+                    </a:prstGeom>
+                  </pic:spPr>
+                </pic:pic>
+              </a:graphicData>
+            </a:graphic>
+          </wp:inline>
+        </w:drawing>
+      </w:r>
     </w:p>
     <w:p>
       <w:pPr>
         <w:pStyle w:val="Titre3"/>
         <w:rPr/>
       </w:pPr>
-      <w:bookmarkStart w:name="_Toc119331869" w:id="35"/>
-      <w:r>
-        <w:rPr/>
-        <w:t>Wireframe</w:t>
-      </w:r>
-      <w:bookmarkEnd w:id="35"/>
-    </w:p>
-    <w:p>
-      <w:pPr>
-        <w:pStyle w:val="Titre3"/>
-        <w:rPr/>
-      </w:pPr>
-      <w:bookmarkStart w:name="_Toc119331870" w:id="36"/>
-      <w:r>
-        <w:rPr/>
-        <w:t>Maquette</w:t>
-      </w:r>
-      <w:bookmarkEnd w:id="36"/>
-    </w:p>
-    <w:p>
-      <w:pPr>
-        <w:pStyle w:val="Titre3"/>
-        <w:rPr/>
-      </w:pPr>
       <w:bookmarkStart w:name="_Toc119331871" w:id="37"/>
       <w:r>
         <w:rPr/>
         <w:t>Création de l’interface responsive</w:t>
       </w:r>
       <w:bookmarkEnd w:id="37"/>
+    </w:p>
+    <w:p>
+      <w:pPr>
+        <w:pStyle w:val="Normal"/>
+        <w:rPr>
+          <w:rFonts w:ascii="Calibri" w:hAnsi="Calibri" w:eastAsia="Calibri" w:cs="Calibri"/>
+          <w:noProof w:val="0"/>
+          <w:color w:val="C00000"/>
+          <w:sz w:val="21"/>
+          <w:szCs w:val="21"/>
+          <w:lang w:val="fr-FR"/>
+        </w:rPr>
+      </w:pPr>
+      <w:r>
+        <w:rPr>
+          <w:rFonts w:ascii="Calibri" w:hAnsi="Calibri" w:eastAsia="Calibri" w:cs="Calibri"/>
+          <w:noProof w:val="0"/>
+          <w:color w:val="C00000"/>
+          <w:sz w:val="21"/>
+          <w:szCs w:val="21"/>
+          <w:lang w:val="fr-FR"/>
+        </w:rPr>
+        <w:t>Les internautes se connectant de plus en plus souvent depuis leur téléphone ou leur tablette, les sites internet doivent savoir s'adapter aux nouvelles modalités il est primordial d’avoir une interface responsive.</w:t>
+      </w:r>
+    </w:p>
+    <w:p>
+      <w:pPr>
+        <w:pStyle w:val="Normal"/>
+        <w:rPr>
+          <w:rFonts w:ascii="Verdana" w:hAnsi="Verdana" w:eastAsia="Verdana" w:cs="Verdana"/>
+          <w:b w:val="0"/>
+          <w:bCs w:val="0"/>
+          <w:i w:val="0"/>
+          <w:iCs w:val="0"/>
+          <w:caps w:val="0"/>
+          <w:smallCaps w:val="0"/>
+          <w:noProof w:val="0"/>
+          <w:color w:val="C00000"/>
+          <w:sz w:val="21"/>
+          <w:szCs w:val="21"/>
+          <w:lang w:val="fr-FR"/>
+        </w:rPr>
+      </w:pPr>
+      <w:r>
+        <w:rPr>
+          <w:rFonts w:ascii="Verdana" w:hAnsi="Verdana" w:eastAsia="Verdana" w:cs="Verdana"/>
+          <w:b w:val="0"/>
+          <w:bCs w:val="0"/>
+          <w:i w:val="0"/>
+          <w:iCs w:val="0"/>
+          <w:caps w:val="0"/>
+          <w:smallCaps w:val="0"/>
+          <w:noProof w:val="0"/>
+          <w:color w:val="C00000"/>
+          <w:sz w:val="21"/>
+          <w:szCs w:val="21"/>
+          <w:lang w:val="fr-FR"/>
+        </w:rPr>
+        <w:t>C'est ce qu'on appelle la conception Web réactive lorsque vous utilisez CSS et HTML pour redimensionner, masquer, réduire, agrandir ou déplacer le contenu pour le rendre plus beau et ergonomique sur n'importe quel écran.</w:t>
+      </w:r>
     </w:p>
     <w:p>
       <w:pPr>
@@ -7713,6 +8414,8 @@
 <file path=word/intelligence2.xml><?xml version="1.0" encoding="utf-8"?>
 <int2:intelligence xmlns:int2="http://schemas.microsoft.com/office/intelligence/2020/intelligence">
   <int2:observations>
+    <int2:bookmark int2:bookmarkName="_Int_sfRBR2EX" int2:invalidationBookmarkName="" int2:hashCode="8y7A2R+g51zOiX" int2:id="HgPbKBP0"/>
+    <int2:bookmark int2:bookmarkName="_Int_eMZcJqCn" int2:invalidationBookmarkName="" int2:hashCode="1/fAKugdp1rWEW" int2:id="JFicEIeR"/>
     <int2:bookmark int2:bookmarkName="_Int_j1PpDNLl" int2:invalidationBookmarkName="" int2:hashCode="PxS/LcwB7Ax/B4" int2:id="niY9fb2A"/>
   </int2:observations>
   <int2:intelligenceSettings/>

</xml_diff>